<commit_message>
Change page size to A4
</commit_message>
<xml_diff>
--- a/reference.docx
+++ b/reference.docx
@@ -6,6 +6,8 @@
       <w:pPr>
         <w:pStyle w:val="16"/>
       </w:pPr>
+      <w:bookmarkStart w:id="9" w:name="_GoBack"/>
+      <w:bookmarkEnd w:id="9"/>
       <w:r>
         <w:t>
 Title
@@ -351,12 +353,7 @@
       </w:pPr>
       <w:r>
         <w:t>
-Table</w:t>
-      </w:r>
-      <w:bookmarkStart w:id="9" w:name="_GoBack"/>
-      <w:bookmarkEnd w:id="9"/>
-      <w:r>
-        <w:t xml:space="preserve"> caption.
+Table caption.
 </w:t>
       </w:r>
     </w:p>
@@ -514,6 +511,7 @@
       </w:r>
     </w:p>
     <w:sectPr>
+      <w:pgSz w:w="11906" w:h="16838"/>
       <w:cols w:space="720" w:num="1"/>
     </w:sectPr>
   </w:body>

</xml_diff>